<commit_message>
For the 100th timegit status
</commit_message>
<xml_diff>
--- a/DiasAthaudaGitTutorial-02-09-2021.docx
+++ b/DiasAthaudaGitTutorial-02-09-2021.docx
@@ -548,6 +548,31 @@
         </w:rPr>
         <w:lastRenderedPageBreak/>
         <w:t>Part 4</w:t>
+      </w:r>
+    </w:p>
+    <w:p>
+      <w:pPr>
+        <w:jc w:val="both"/>
+        <w:rPr>
+          <w:sz w:val="24"/>
+          <w:szCs w:val="24"/>
+        </w:rPr>
+      </w:pPr>
+    </w:p>
+    <w:p>
+      <w:pPr>
+        <w:jc w:val="both"/>
+        <w:rPr>
+          <w:sz w:val="24"/>
+          <w:szCs w:val="24"/>
+        </w:rPr>
+      </w:pPr>
+      <w:r>
+        <w:rPr>
+          <w:sz w:val="24"/>
+          <w:szCs w:val="24"/>
+        </w:rPr>
+        <w:t>test</w:t>
       </w:r>
     </w:p>
     <w:p>

</xml_diff>

<commit_message>
Part 6 qestion added to the doc
</commit_message>
<xml_diff>
--- a/DiasAthaudaGitTutorial-02-09-2021.docx
+++ b/DiasAthaudaGitTutorial-02-09-2021.docx
@@ -73,7 +73,25 @@
           <w:sz w:val="24"/>
           <w:szCs w:val="24"/>
         </w:rPr>
-        <w:t>What is GitHub? When was it created? Why? By who? What similar platforms exist? Why would you use such a platform? (Paragraph between 3 and 5 lines)</w:t>
+        <w:t xml:space="preserve">What is GitHub? When was it created? Why? By </w:t>
+      </w:r>
+      <w:proofErr w:type="gramStart"/>
+      <w:r>
+        <w:rPr>
+          <w:rFonts w:ascii="Times New Roman" w:hAnsi="Times New Roman" w:cs="Times New Roman"/>
+          <w:sz w:val="24"/>
+          <w:szCs w:val="24"/>
+        </w:rPr>
+        <w:t>who</w:t>
+      </w:r>
+      <w:proofErr w:type="gramEnd"/>
+      <w:r>
+        <w:rPr>
+          <w:rFonts w:ascii="Times New Roman" w:hAnsi="Times New Roman" w:cs="Times New Roman"/>
+          <w:sz w:val="24"/>
+          <w:szCs w:val="24"/>
+        </w:rPr>
+        <w:t>? What similar platforms exist? Why would you use such a platform? (Paragraph between 3 and 5 lines)</w:t>
       </w:r>
     </w:p>
     <w:p>
@@ -109,87 +127,15 @@
           <w:sz w:val="24"/>
           <w:szCs w:val="24"/>
         </w:rPr>
-        <w:t xml:space="preserve">GitHub.inc has existed since 2007, however, the service has started in February 2008 by Chris </w:t>
-      </w:r>
-      <w:proofErr w:type="spellStart"/>
-      <w:r>
-        <w:rPr>
-          <w:rFonts w:ascii="Times New Roman" w:hAnsi="Times New Roman" w:cs="Times New Roman"/>
-          <w:sz w:val="24"/>
-          <w:szCs w:val="24"/>
-        </w:rPr>
-        <w:t>Wanstrath</w:t>
-      </w:r>
-      <w:proofErr w:type="spellEnd"/>
-      <w:r>
-        <w:rPr>
-          <w:rFonts w:ascii="Times New Roman" w:hAnsi="Times New Roman" w:cs="Times New Roman"/>
-          <w:sz w:val="24"/>
-          <w:szCs w:val="24"/>
-        </w:rPr>
-        <w:t>, P.J Hyett, Tom Preston-Werner.</w:t>
-      </w:r>
-      <w:r>
-        <w:rPr>
-          <w:rFonts w:ascii="Times New Roman" w:hAnsi="Times New Roman" w:cs="Times New Roman"/>
-          <w:sz w:val="24"/>
-          <w:szCs w:val="24"/>
-        </w:rPr>
-        <w:t xml:space="preserve"> Gitlab, </w:t>
-      </w:r>
-      <w:proofErr w:type="spellStart"/>
-      <w:r>
-        <w:rPr>
-          <w:rFonts w:ascii="Times New Roman" w:hAnsi="Times New Roman" w:cs="Times New Roman"/>
-          <w:sz w:val="24"/>
-          <w:szCs w:val="24"/>
-        </w:rPr>
-        <w:t>SourceForge</w:t>
-      </w:r>
-      <w:proofErr w:type="spellEnd"/>
-      <w:r>
-        <w:rPr>
-          <w:rFonts w:ascii="Times New Roman" w:hAnsi="Times New Roman" w:cs="Times New Roman"/>
-          <w:sz w:val="24"/>
-          <w:szCs w:val="24"/>
-        </w:rPr>
-        <w:t xml:space="preserve">, </w:t>
-      </w:r>
-      <w:proofErr w:type="spellStart"/>
-      <w:r>
-        <w:rPr>
-          <w:rFonts w:ascii="Times New Roman" w:hAnsi="Times New Roman" w:cs="Times New Roman"/>
-          <w:sz w:val="24"/>
-          <w:szCs w:val="24"/>
-        </w:rPr>
-        <w:t>BitKeeper</w:t>
-      </w:r>
-      <w:proofErr w:type="spellEnd"/>
-      <w:r>
-        <w:rPr>
-          <w:rFonts w:ascii="Times New Roman" w:hAnsi="Times New Roman" w:cs="Times New Roman"/>
-          <w:sz w:val="24"/>
-          <w:szCs w:val="24"/>
-        </w:rPr>
-        <w:t xml:space="preserve">, Mercurial, Subversion, Google cloud, </w:t>
-      </w:r>
-      <w:proofErr w:type="spellStart"/>
-      <w:r>
-        <w:rPr>
-          <w:rFonts w:ascii="Times New Roman" w:hAnsi="Times New Roman" w:cs="Times New Roman"/>
-          <w:sz w:val="24"/>
-          <w:szCs w:val="24"/>
-        </w:rPr>
-        <w:t>etc</w:t>
-      </w:r>
-      <w:proofErr w:type="spellEnd"/>
-      <w:r>
-        <w:rPr>
-          <w:rFonts w:ascii="Times New Roman" w:hAnsi="Times New Roman" w:cs="Times New Roman"/>
-          <w:sz w:val="24"/>
-          <w:szCs w:val="24"/>
-        </w:rPr>
-        <w:t xml:space="preserve"> are some similar platforms that exists. It is a collaborative space for developers. Many developers can work on a single project and contribute their knowledge simultaneously. I like to use this platform as it provides free storage for my source codes and I can collaborate with my co-developers in a single project without a hassle.  </w:t>
+        <w:t>GitHub.inc has existed since 2007, however, the service has started in February 2008 by Chris Wanstrath, P.J Hyett, Tom Preston-Werner.</w:t>
+      </w:r>
+      <w:r>
+        <w:rPr>
+          <w:rFonts w:ascii="Times New Roman" w:hAnsi="Times New Roman" w:cs="Times New Roman"/>
+          <w:sz w:val="24"/>
+          <w:szCs w:val="24"/>
+        </w:rPr>
+        <w:t xml:space="preserve"> Gitlab, SourceForge, BitKeeper, Mercurial, Subversion, Google cloud, etc are some similar platforms that exists. It is a collaborative space for developers. Many developers can work on a single project and contribute their knowledge simultaneously. I like to use this platform as it provides free storage for my source codes and I can collaborate with my co-developers in a single project without a hassle.  </w:t>
       </w:r>
     </w:p>
     <w:p>
@@ -507,6 +453,7 @@
         </w:rPr>
         <w:t xml:space="preserve"> Creating a copy of a repository. Clone downloads an existing repo to your local </w:t>
       </w:r>
+      <w:proofErr w:type="gramStart"/>
       <w:r>
         <w:rPr>
           <w:sz w:val="24"/>
@@ -514,6 +461,7 @@
         </w:rPr>
         <w:t>device</w:t>
       </w:r>
+      <w:proofErr w:type="gramEnd"/>
       <w:r>
         <w:rPr>
           <w:sz w:val="24"/>
@@ -636,6 +584,41 @@
           <w:u w:val="single"/>
         </w:rPr>
         <w:t>6</w:t>
+      </w:r>
+    </w:p>
+    <w:p>
+      <w:pPr>
+        <w:jc w:val="both"/>
+        <w:rPr>
+          <w:rFonts w:ascii="Times New Roman" w:hAnsi="Times New Roman" w:cs="Times New Roman"/>
+          <w:sz w:val="24"/>
+          <w:szCs w:val="24"/>
+        </w:rPr>
+      </w:pPr>
+      <w:r>
+        <w:rPr>
+          <w:rFonts w:ascii="Times New Roman" w:hAnsi="Times New Roman" w:cs="Times New Roman"/>
+          <w:sz w:val="24"/>
+          <w:szCs w:val="24"/>
+        </w:rPr>
+        <w:t xml:space="preserve">List the commands and strategy you used to do this part of the exercise in the </w:t>
+      </w:r>
+      <w:r>
+        <w:rPr>
+          <w:rFonts w:ascii="Times New Roman" w:hAnsi="Times New Roman" w:cs="Times New Roman"/>
+          <w:i/>
+          <w:sz w:val="24"/>
+          <w:szCs w:val="24"/>
+        </w:rPr>
+        <w:t xml:space="preserve">LastnameFirstnameGitTutorial-mm-dd-yyyy.docx </w:t>
+      </w:r>
+      <w:r>
+        <w:rPr>
+          <w:rFonts w:ascii="Times New Roman" w:hAnsi="Times New Roman" w:cs="Times New Roman"/>
+          <w:sz w:val="24"/>
+          <w:szCs w:val="24"/>
+        </w:rPr>
+        <w:t>file and push it to YOUR repository.</w:t>
       </w:r>
     </w:p>
     <w:p>
@@ -705,21 +688,7 @@
         <w:rPr>
           <w:rFonts w:ascii="Times New Roman" w:hAnsi="Times New Roman" w:cs="Times New Roman"/>
         </w:rPr>
-        <w:t xml:space="preserve">Create a local clone. (git clone &lt;repo </w:t>
-      </w:r>
-      <w:proofErr w:type="spellStart"/>
-      <w:r>
-        <w:rPr>
-          <w:rFonts w:ascii="Times New Roman" w:hAnsi="Times New Roman" w:cs="Times New Roman"/>
-        </w:rPr>
-        <w:t>url</w:t>
-      </w:r>
-      <w:proofErr w:type="spellEnd"/>
-      <w:r>
-        <w:rPr>
-          <w:rFonts w:ascii="Times New Roman" w:hAnsi="Times New Roman" w:cs="Times New Roman"/>
-        </w:rPr>
-        <w:t>&gt;)</w:t>
+        <w:t>Create a local clone. (git clone &lt;repo url&gt;)</w:t>
       </w:r>
     </w:p>
     <w:p>
@@ -759,7 +728,21 @@
         <w:rPr>
           <w:rFonts w:ascii="Times New Roman" w:hAnsi="Times New Roman" w:cs="Times New Roman"/>
         </w:rPr>
-        <w:t>Add and commit changes (git add . / git commit -m “Commit message”)</w:t>
+        <w:t xml:space="preserve">Add and commit changes (git </w:t>
+      </w:r>
+      <w:proofErr w:type="gramStart"/>
+      <w:r>
+        <w:rPr>
+          <w:rFonts w:ascii="Times New Roman" w:hAnsi="Times New Roman" w:cs="Times New Roman"/>
+        </w:rPr>
+        <w:t>add .</w:t>
+      </w:r>
+      <w:proofErr w:type="gramEnd"/>
+      <w:r>
+        <w:rPr>
+          <w:rFonts w:ascii="Times New Roman" w:hAnsi="Times New Roman" w:cs="Times New Roman"/>
+        </w:rPr>
+        <w:t xml:space="preserve"> / git commit -m “Commit message”)</w:t>
       </w:r>
     </w:p>
     <w:p>
@@ -779,21 +762,7 @@
         <w:rPr>
           <w:rFonts w:ascii="Times New Roman" w:hAnsi="Times New Roman" w:cs="Times New Roman"/>
         </w:rPr>
-        <w:t>Push the edited file to the fork. (git push origin &lt;</w:t>
-      </w:r>
-      <w:proofErr w:type="spellStart"/>
-      <w:r>
-        <w:rPr>
-          <w:rFonts w:ascii="Times New Roman" w:hAnsi="Times New Roman" w:cs="Times New Roman"/>
-        </w:rPr>
-        <w:t>branch_name</w:t>
-      </w:r>
-      <w:proofErr w:type="spellEnd"/>
-      <w:r>
-        <w:rPr>
-          <w:rFonts w:ascii="Times New Roman" w:hAnsi="Times New Roman" w:cs="Times New Roman"/>
-        </w:rPr>
-        <w:t>&gt;)</w:t>
+        <w:t>Push the edited file to the fork. (git push origin &lt;branch_name&gt;)</w:t>
       </w:r>
     </w:p>
     <w:p>

</xml_diff>